<commit_message>
Corrección de la direccion del repositorio en el Sprint 1
</commit_message>
<xml_diff>
--- a/Entrega_Sprints/Sprint 1_holaMundo.docx
+++ b/Entrega_Sprints/Sprint 1_holaMundo.docx
@@ -718,14 +718,9 @@
                 <w:szCs w:val="24"/>
               </w:rPr>
             </w:pPr>
-            <w:hyperlink r:id="rId12" w:history="1">
-              <w:r>
-                <w:rPr>
-                  <w:rStyle w:val="Hipervnculo"/>
-                </w:rPr>
-                <w:t>https://github.com/holaMundo2-0</w:t>
-              </w:r>
-            </w:hyperlink>
+            <w:r>
+              <w:t>https://github.com/holaMundo2022-0</w:t>
+            </w:r>
           </w:p>
         </w:tc>
       </w:tr>
@@ -789,14 +784,9 @@
                 <w:szCs w:val="24"/>
               </w:rPr>
             </w:pPr>
-            <w:hyperlink r:id="rId13" w:history="1">
-              <w:r>
-                <w:rPr>
-                  <w:rStyle w:val="Hipervnculo"/>
-                </w:rPr>
-                <w:t>https://github.com/orgs/holaMundo2-0/projects/1</w:t>
-              </w:r>
-            </w:hyperlink>
+            <w:r>
+              <w:t>https://github.com/orgs/holaMundo2022-0/projects/1</w:t>
+            </w:r>
           </w:p>
         </w:tc>
       </w:tr>
@@ -1442,13 +1432,23 @@
                 <w:szCs w:val="24"/>
               </w:rPr>
             </w:pPr>
-            <w:r>
-              <w:rPr>
-                <w:rFonts w:ascii="Times New Roman" w:eastAsia="Times New Roman" w:hAnsi="Times New Roman" w:cs="Times New Roman"/>
-                <w:sz w:val="24"/>
-                <w:szCs w:val="24"/>
-              </w:rPr>
-              <w:t>Jose Ignacio Valencia Pacheco</w:t>
+            <w:proofErr w:type="spellStart"/>
+            <w:r>
+              <w:rPr>
+                <w:rFonts w:ascii="Times New Roman" w:eastAsia="Times New Roman" w:hAnsi="Times New Roman" w:cs="Times New Roman"/>
+                <w:sz w:val="24"/>
+                <w:szCs w:val="24"/>
+              </w:rPr>
+              <w:t>Jose</w:t>
+            </w:r>
+            <w:proofErr w:type="spellEnd"/>
+            <w:r>
+              <w:rPr>
+                <w:rFonts w:ascii="Times New Roman" w:eastAsia="Times New Roman" w:hAnsi="Times New Roman" w:cs="Times New Roman"/>
+                <w:sz w:val="24"/>
+                <w:szCs w:val="24"/>
+              </w:rPr>
+              <w:t xml:space="preserve"> Ignacio Valencia Pacheco</w:t>
             </w:r>
           </w:p>
         </w:tc>
@@ -1576,6 +1576,7 @@
                 <w:color w:val="808080"/>
               </w:rPr>
             </w:pPr>
+            <w:proofErr w:type="spellStart"/>
             <w:r>
               <w:rPr>
                 <w:b/>
@@ -1583,6 +1584,7 @@
               </w:rPr>
               <w:t>Tester</w:t>
             </w:r>
+            <w:proofErr w:type="spellEnd"/>
           </w:p>
         </w:tc>
         <w:tc>
@@ -2076,7 +2078,7 @@
         </w:rPr>
         <w:t xml:space="preserve"> </w:t>
       </w:r>
-      <w:hyperlink r:id="rId14" w:history="1">
+      <w:hyperlink r:id="rId12" w:history="1">
         <w:r>
           <w:rPr>
             <w:rStyle w:val="Hipervnculo"/>
@@ -2233,8 +2235,18 @@
                 <w:sz w:val="24"/>
                 <w:szCs w:val="24"/>
               </w:rPr>
-              <w:t>Sprint Planning</w:t>
-            </w:r>
+              <w:t xml:space="preserve">Sprint </w:t>
+            </w:r>
+            <w:proofErr w:type="spellStart"/>
+            <w:r>
+              <w:rPr>
+                <w:rFonts w:ascii="Times New Roman" w:eastAsia="Times New Roman" w:hAnsi="Times New Roman" w:cs="Times New Roman"/>
+                <w:sz w:val="24"/>
+                <w:szCs w:val="24"/>
+              </w:rPr>
+              <w:t>Planning</w:t>
+            </w:r>
+            <w:proofErr w:type="spellEnd"/>
           </w:p>
         </w:tc>
         <w:tc>
@@ -2347,13 +2359,23 @@
                 <w:szCs w:val="24"/>
               </w:rPr>
             </w:pPr>
-            <w:r>
-              <w:rPr>
-                <w:rFonts w:ascii="Times New Roman" w:eastAsia="Times New Roman" w:hAnsi="Times New Roman" w:cs="Times New Roman"/>
-                <w:sz w:val="24"/>
-                <w:szCs w:val="24"/>
-              </w:rPr>
-              <w:t>Daily Scrum</w:t>
+            <w:proofErr w:type="spellStart"/>
+            <w:r>
+              <w:rPr>
+                <w:rFonts w:ascii="Times New Roman" w:eastAsia="Times New Roman" w:hAnsi="Times New Roman" w:cs="Times New Roman"/>
+                <w:sz w:val="24"/>
+                <w:szCs w:val="24"/>
+              </w:rPr>
+              <w:t>Daily</w:t>
+            </w:r>
+            <w:proofErr w:type="spellEnd"/>
+            <w:r>
+              <w:rPr>
+                <w:rFonts w:ascii="Times New Roman" w:eastAsia="Times New Roman" w:hAnsi="Times New Roman" w:cs="Times New Roman"/>
+                <w:sz w:val="24"/>
+                <w:szCs w:val="24"/>
+              </w:rPr>
+              <w:t xml:space="preserve"> Scrum</w:t>
             </w:r>
           </w:p>
         </w:tc>
@@ -2428,7 +2450,25 @@
                 <w:sz w:val="24"/>
                 <w:szCs w:val="24"/>
               </w:rPr>
-              <w:t xml:space="preserve"> (duración: 15 a 30  minutos).</w:t>
+              <w:t xml:space="preserve"> (duración: 15 a </w:t>
+            </w:r>
+            <w:proofErr w:type="gramStart"/>
+            <w:r>
+              <w:rPr>
+                <w:rFonts w:ascii="Times New Roman" w:eastAsia="Times New Roman" w:hAnsi="Times New Roman" w:cs="Times New Roman"/>
+                <w:sz w:val="24"/>
+                <w:szCs w:val="24"/>
+              </w:rPr>
+              <w:t>30  minutos</w:t>
+            </w:r>
+            <w:proofErr w:type="gramEnd"/>
+            <w:r>
+              <w:rPr>
+                <w:rFonts w:ascii="Times New Roman" w:eastAsia="Times New Roman" w:hAnsi="Times New Roman" w:cs="Times New Roman"/>
+                <w:sz w:val="24"/>
+                <w:szCs w:val="24"/>
+              </w:rPr>
+              <w:t>).</w:t>
             </w:r>
           </w:p>
         </w:tc>
@@ -2464,8 +2504,18 @@
                 <w:sz w:val="24"/>
                 <w:szCs w:val="24"/>
               </w:rPr>
-              <w:t>Sprint Review</w:t>
-            </w:r>
+              <w:t xml:space="preserve">Sprint </w:t>
+            </w:r>
+            <w:proofErr w:type="spellStart"/>
+            <w:r>
+              <w:rPr>
+                <w:rFonts w:ascii="Times New Roman" w:eastAsia="Times New Roman" w:hAnsi="Times New Roman" w:cs="Times New Roman"/>
+                <w:sz w:val="24"/>
+                <w:szCs w:val="24"/>
+              </w:rPr>
+              <w:t>Review</w:t>
+            </w:r>
+            <w:proofErr w:type="spellEnd"/>
           </w:p>
         </w:tc>
         <w:tc>
@@ -2682,6 +2732,7 @@
                 <w:szCs w:val="24"/>
               </w:rPr>
             </w:pPr>
+            <w:proofErr w:type="spellStart"/>
             <w:r>
               <w:rPr>
                 <w:rFonts w:ascii="Times New Roman" w:eastAsia="Times New Roman" w:hAnsi="Times New Roman" w:cs="Times New Roman"/>
@@ -2690,6 +2741,7 @@
               </w:rPr>
               <w:t>Refinement</w:t>
             </w:r>
+            <w:proofErr w:type="spellEnd"/>
           </w:p>
         </w:tc>
         <w:tc>
@@ -2952,6 +3004,7 @@
                 <w:szCs w:val="24"/>
               </w:rPr>
             </w:pPr>
+            <w:proofErr w:type="spellStart"/>
             <w:r>
               <w:rPr>
                 <w:rFonts w:ascii="Times New Roman" w:eastAsia="Times New Roman" w:hAnsi="Times New Roman" w:cs="Times New Roman"/>
@@ -2960,7 +3013,40 @@
                 <w:sz w:val="24"/>
                 <w:szCs w:val="24"/>
               </w:rPr>
-              <w:t>Definition Of Done</w:t>
+              <w:t>Definition</w:t>
+            </w:r>
+            <w:proofErr w:type="spellEnd"/>
+            <w:r>
+              <w:rPr>
+                <w:rFonts w:ascii="Times New Roman" w:eastAsia="Times New Roman" w:hAnsi="Times New Roman" w:cs="Times New Roman"/>
+                <w:b/>
+                <w:bCs/>
+                <w:sz w:val="24"/>
+                <w:szCs w:val="24"/>
+              </w:rPr>
+              <w:t xml:space="preserve"> </w:t>
+            </w:r>
+            <w:proofErr w:type="spellStart"/>
+            <w:r>
+              <w:rPr>
+                <w:rFonts w:ascii="Times New Roman" w:eastAsia="Times New Roman" w:hAnsi="Times New Roman" w:cs="Times New Roman"/>
+                <w:b/>
+                <w:bCs/>
+                <w:sz w:val="24"/>
+                <w:szCs w:val="24"/>
+              </w:rPr>
+              <w:t>Of</w:t>
+            </w:r>
+            <w:proofErr w:type="spellEnd"/>
+            <w:r>
+              <w:rPr>
+                <w:rFonts w:ascii="Times New Roman" w:eastAsia="Times New Roman" w:hAnsi="Times New Roman" w:cs="Times New Roman"/>
+                <w:b/>
+                <w:bCs/>
+                <w:sz w:val="24"/>
+                <w:szCs w:val="24"/>
+              </w:rPr>
+              <w:t xml:space="preserve"> Done</w:t>
             </w:r>
           </w:p>
         </w:tc>
@@ -3270,8 +3356,18 @@
                 <w:sz w:val="24"/>
                 <w:szCs w:val="24"/>
               </w:rPr>
-              <w:t>Creación de un repositorio de ejemplo dentro de la organización, donde cada miembro evidencie un commit</w:t>
-            </w:r>
+              <w:t xml:space="preserve">Creación de un repositorio de ejemplo dentro de la organización, donde cada miembro evidencie un </w:t>
+            </w:r>
+            <w:proofErr w:type="spellStart"/>
+            <w:r>
+              <w:rPr>
+                <w:rFonts w:ascii="Times New Roman" w:eastAsia="Times New Roman" w:hAnsi="Times New Roman" w:cs="Times New Roman"/>
+                <w:sz w:val="24"/>
+                <w:szCs w:val="24"/>
+              </w:rPr>
+              <w:t>commit</w:t>
+            </w:r>
+            <w:proofErr w:type="spellEnd"/>
           </w:p>
         </w:tc>
         <w:tc>
@@ -3299,7 +3395,25 @@
                 <w:sz w:val="24"/>
                 <w:szCs w:val="24"/>
               </w:rPr>
-              <w:t>Es posible evidenciar al menos un commit de cada miembro en un repositorio dentro de la organización</w:t>
+              <w:t xml:space="preserve">Es posible evidenciar al menos un </w:t>
+            </w:r>
+            <w:proofErr w:type="spellStart"/>
+            <w:r>
+              <w:rPr>
+                <w:rFonts w:ascii="Times New Roman" w:eastAsia="Times New Roman" w:hAnsi="Times New Roman" w:cs="Times New Roman"/>
+                <w:sz w:val="24"/>
+                <w:szCs w:val="24"/>
+              </w:rPr>
+              <w:t>commit</w:t>
+            </w:r>
+            <w:proofErr w:type="spellEnd"/>
+            <w:r>
+              <w:rPr>
+                <w:rFonts w:ascii="Times New Roman" w:eastAsia="Times New Roman" w:hAnsi="Times New Roman" w:cs="Times New Roman"/>
+                <w:sz w:val="24"/>
+                <w:szCs w:val="24"/>
+              </w:rPr>
+              <w:t xml:space="preserve"> de cada miembro en un repositorio dentro de la organización</w:t>
             </w:r>
           </w:p>
         </w:tc>

</xml_diff>

<commit_message>
Daily 6 y sprint review 1
</commit_message>
<xml_diff>
--- a/Entrega_Sprints/Sprint 1_holaMundo.docx
+++ b/Entrega_Sprints/Sprint 1_holaMundo.docx
@@ -5064,6 +5064,28 @@
       <w:u w:val="single"/>
     </w:rPr>
   </w:style>
+  <w:style w:type="paragraph" w:styleId="Piedepgina">
+    <w:name w:val="footer"/>
+    <w:basedOn w:val="Normal"/>
+    <w:link w:val="PiedepginaCar"/>
+    <w:uiPriority w:val="99"/>
+    <w:unhideWhenUsed/>
+    <w:rsid w:val="00070EF4"/>
+    <w:pPr>
+      <w:tabs>
+        <w:tab w:val="center" w:pos="4419"/>
+        <w:tab w:val="right" w:pos="8838"/>
+      </w:tabs>
+      <w:spacing w:after="0" w:line="240" w:lineRule="auto"/>
+    </w:pPr>
+  </w:style>
+  <w:style w:type="character" w:customStyle="1" w:styleId="PiedepginaCar">
+    <w:name w:val="Pie de página Car"/>
+    <w:basedOn w:val="Fuentedeprrafopredeter"/>
+    <w:link w:val="Piedepgina"/>
+    <w:uiPriority w:val="99"/>
+    <w:rsid w:val="00070EF4"/>
+  </w:style>
 </w:styles>
 </file>
 

</xml_diff>